<commit_message>
Bug fixes to pedigree, metamap, and negation services.
</commit_message>
<xml_diff>
--- a/docs/Keywords Notes - August 2011.docx
+++ b/docs/Keywords Notes - August 2011.docx
@@ -100,7 +100,7 @@
         <w:rPr>
           <w:noProof/>
         </w:rPr>
-        <w:instrText xml:space="preserve"> PAGEREF _Toc177437275 \h </w:instrText>
+        <w:instrText xml:space="preserve"> PAGEREF _Toc177633371 \h </w:instrText>
       </w:r>
       <w:r>
         <w:rPr>
@@ -162,7 +162,7 @@
         <w:rPr>
           <w:noProof/>
         </w:rPr>
-        <w:instrText xml:space="preserve"> PAGEREF _Toc177437276 \h </w:instrText>
+        <w:instrText xml:space="preserve"> PAGEREF _Toc177633372 \h </w:instrText>
       </w:r>
       <w:r>
         <w:rPr>
@@ -224,7 +224,7 @@
         <w:rPr>
           <w:noProof/>
         </w:rPr>
-        <w:instrText xml:space="preserve"> PAGEREF _Toc177437277 \h </w:instrText>
+        <w:instrText xml:space="preserve"> PAGEREF _Toc177633373 \h </w:instrText>
       </w:r>
       <w:r>
         <w:rPr>
@@ -285,7 +285,7 @@
         <w:rPr>
           <w:noProof/>
         </w:rPr>
-        <w:instrText xml:space="preserve"> PAGEREF _Toc177437278 \h </w:instrText>
+        <w:instrText xml:space="preserve"> PAGEREF _Toc177633374 \h </w:instrText>
       </w:r>
       <w:r>
         <w:rPr>
@@ -346,7 +346,7 @@
         <w:rPr>
           <w:noProof/>
         </w:rPr>
-        <w:instrText xml:space="preserve"> PAGEREF _Toc177437279 \h </w:instrText>
+        <w:instrText xml:space="preserve"> PAGEREF _Toc177633375 \h </w:instrText>
       </w:r>
       <w:r>
         <w:rPr>
@@ -407,7 +407,7 @@
         <w:rPr>
           <w:noProof/>
         </w:rPr>
-        <w:instrText xml:space="preserve"> PAGEREF _Toc177437280 \h </w:instrText>
+        <w:instrText xml:space="preserve"> PAGEREF _Toc177633376 \h </w:instrText>
       </w:r>
       <w:r>
         <w:rPr>
@@ -424,7 +424,7 @@
         <w:rPr>
           <w:noProof/>
         </w:rPr>
-        <w:t>2</w:t>
+        <w:t>3</w:t>
       </w:r>
       <w:r>
         <w:rPr>
@@ -446,8 +446,6 @@
           <w:lang w:eastAsia="ja-JP"/>
         </w:rPr>
       </w:pPr>
-      <w:bookmarkStart w:id="0" w:name="_GoBack"/>
-      <w:bookmarkEnd w:id="0"/>
       <w:r>
         <w:rPr>
           <w:noProof/>
@@ -470,7 +468,7 @@
         <w:rPr>
           <w:noProof/>
         </w:rPr>
-        <w:instrText xml:space="preserve"> PAGEREF _Toc177437281 \h </w:instrText>
+        <w:instrText xml:space="preserve"> PAGEREF _Toc177633377 \h </w:instrText>
       </w:r>
       <w:r>
         <w:rPr>
@@ -513,6 +511,67 @@
         <w:rPr>
           <w:noProof/>
         </w:rPr>
+        <w:t>Client</w:t>
+      </w:r>
+      <w:r>
+        <w:rPr>
+          <w:noProof/>
+        </w:rPr>
+        <w:tab/>
+      </w:r>
+      <w:r>
+        <w:rPr>
+          <w:noProof/>
+        </w:rPr>
+        <w:fldChar w:fldCharType="begin"/>
+      </w:r>
+      <w:r>
+        <w:rPr>
+          <w:noProof/>
+        </w:rPr>
+        <w:instrText xml:space="preserve"> PAGEREF _Toc177633378 \h </w:instrText>
+      </w:r>
+      <w:r>
+        <w:rPr>
+          <w:noProof/>
+        </w:rPr>
+      </w:r>
+      <w:r>
+        <w:rPr>
+          <w:noProof/>
+        </w:rPr>
+        <w:fldChar w:fldCharType="separate"/>
+      </w:r>
+      <w:r>
+        <w:rPr>
+          <w:noProof/>
+        </w:rPr>
+        <w:t>4</w:t>
+      </w:r>
+      <w:r>
+        <w:rPr>
+          <w:noProof/>
+        </w:rPr>
+        <w:fldChar w:fldCharType="end"/>
+      </w:r>
+    </w:p>
+    <w:p>
+      <w:pPr>
+        <w:pStyle w:val="TOC3"/>
+        <w:tabs>
+          <w:tab w:val="right" w:leader="dot" w:pos="8630"/>
+        </w:tabs>
+        <w:rPr>
+          <w:noProof/>
+          <w:sz w:val="24"/>
+          <w:szCs w:val="24"/>
+          <w:lang w:eastAsia="ja-JP"/>
+        </w:rPr>
+      </w:pPr>
+      <w:r>
+        <w:rPr>
+          <w:noProof/>
+        </w:rPr>
         <w:t>Flap Properties File</w:t>
       </w:r>
       <w:r>
@@ -531,7 +590,7 @@
         <w:rPr>
           <w:noProof/>
         </w:rPr>
-        <w:instrText xml:space="preserve"> PAGEREF _Toc177437282 \h </w:instrText>
+        <w:instrText xml:space="preserve"> PAGEREF _Toc177633379 \h </w:instrText>
       </w:r>
       <w:r>
         <w:rPr>
@@ -593,7 +652,7 @@
         <w:rPr>
           <w:noProof/>
         </w:rPr>
-        <w:instrText xml:space="preserve"> PAGEREF _Toc177437283 \h </w:instrText>
+        <w:instrText xml:space="preserve"> PAGEREF _Toc177633380 \h </w:instrText>
       </w:r>
       <w:r>
         <w:rPr>
@@ -655,7 +714,7 @@
         <w:rPr>
           <w:noProof/>
         </w:rPr>
-        <w:instrText xml:space="preserve"> PAGEREF _Toc177437284 \h </w:instrText>
+        <w:instrText xml:space="preserve"> PAGEREF _Toc177633381 \h </w:instrText>
       </w:r>
       <w:r>
         <w:rPr>
@@ -715,7 +774,7 @@
         <w:rPr>
           <w:noProof/>
         </w:rPr>
-        <w:instrText xml:space="preserve"> PAGEREF _Toc177437285 \h </w:instrText>
+        <w:instrText xml:space="preserve"> PAGEREF _Toc177633382 \h </w:instrText>
       </w:r>
       <w:r>
         <w:rPr>
@@ -732,7 +791,7 @@
         <w:rPr>
           <w:noProof/>
         </w:rPr>
-        <w:t>5</w:t>
+        <w:t>6</w:t>
       </w:r>
       <w:r>
         <w:rPr>
@@ -777,7 +836,7 @@
         <w:rPr>
           <w:noProof/>
         </w:rPr>
-        <w:instrText xml:space="preserve"> PAGEREF _Toc177437286 \h </w:instrText>
+        <w:instrText xml:space="preserve"> PAGEREF _Toc177633383 \h </w:instrText>
       </w:r>
       <w:r>
         <w:rPr>
@@ -794,7 +853,7 @@
         <w:rPr>
           <w:noProof/>
         </w:rPr>
-        <w:t>5</w:t>
+        <w:t>6</w:t>
       </w:r>
       <w:r>
         <w:rPr>
@@ -838,7 +897,7 @@
         <w:rPr>
           <w:noProof/>
         </w:rPr>
-        <w:instrText xml:space="preserve"> PAGEREF _Toc177437287 \h </w:instrText>
+        <w:instrText xml:space="preserve"> PAGEREF _Toc177633384 \h </w:instrText>
       </w:r>
       <w:r>
         <w:rPr>
@@ -855,7 +914,7 @@
         <w:rPr>
           <w:noProof/>
         </w:rPr>
-        <w:t>5</w:t>
+        <w:t>6</w:t>
       </w:r>
       <w:r>
         <w:rPr>
@@ -899,7 +958,7 @@
         <w:rPr>
           <w:noProof/>
         </w:rPr>
-        <w:instrText xml:space="preserve"> PAGEREF _Toc177437288 \h </w:instrText>
+        <w:instrText xml:space="preserve"> PAGEREF _Toc177633385 \h </w:instrText>
       </w:r>
       <w:r>
         <w:rPr>
@@ -916,7 +975,7 @@
         <w:rPr>
           <w:noProof/>
         </w:rPr>
-        <w:t>5</w:t>
+        <w:t>6</w:t>
       </w:r>
       <w:r>
         <w:rPr>
@@ -961,7 +1020,7 @@
         <w:rPr>
           <w:noProof/>
         </w:rPr>
-        <w:instrText xml:space="preserve"> PAGEREF _Toc177437289 \h </w:instrText>
+        <w:instrText xml:space="preserve"> PAGEREF _Toc177633386 \h </w:instrText>
       </w:r>
       <w:r>
         <w:rPr>
@@ -978,7 +1037,7 @@
         <w:rPr>
           <w:noProof/>
         </w:rPr>
-        <w:t>5</w:t>
+        <w:t>6</w:t>
       </w:r>
       <w:r>
         <w:rPr>
@@ -1023,7 +1082,7 @@
         <w:rPr>
           <w:noProof/>
         </w:rPr>
-        <w:instrText xml:space="preserve"> PAGEREF _Toc177437290 \h </w:instrText>
+        <w:instrText xml:space="preserve"> PAGEREF _Toc177633387 \h </w:instrText>
       </w:r>
       <w:r>
         <w:rPr>
@@ -1040,7 +1099,7 @@
         <w:rPr>
           <w:noProof/>
         </w:rPr>
-        <w:t>5</w:t>
+        <w:t>6</w:t>
       </w:r>
       <w:r>
         <w:rPr>
@@ -1085,7 +1144,7 @@
         <w:rPr>
           <w:noProof/>
         </w:rPr>
-        <w:instrText xml:space="preserve"> PAGEREF _Toc177437291 \h </w:instrText>
+        <w:instrText xml:space="preserve"> PAGEREF _Toc177633388 \h </w:instrText>
       </w:r>
       <w:r>
         <w:rPr>
@@ -1102,7 +1161,7 @@
         <w:rPr>
           <w:noProof/>
         </w:rPr>
-        <w:t>6</w:t>
+        <w:t>7</w:t>
       </w:r>
       <w:r>
         <w:rPr>
@@ -1147,7 +1206,7 @@
         <w:rPr>
           <w:noProof/>
         </w:rPr>
-        <w:instrText xml:space="preserve"> PAGEREF _Toc177437292 \h </w:instrText>
+        <w:instrText xml:space="preserve"> PAGEREF _Toc177633389 \h </w:instrText>
       </w:r>
       <w:r>
         <w:rPr>
@@ -1164,7 +1223,7 @@
         <w:rPr>
           <w:noProof/>
         </w:rPr>
-        <w:t>6</w:t>
+        <w:t>7</w:t>
       </w:r>
       <w:r>
         <w:rPr>
@@ -1209,7 +1268,7 @@
         <w:rPr>
           <w:noProof/>
         </w:rPr>
-        <w:instrText xml:space="preserve"> PAGEREF _Toc177437293 \h </w:instrText>
+        <w:instrText xml:space="preserve"> PAGEREF _Toc177633390 \h </w:instrText>
       </w:r>
       <w:r>
         <w:rPr>
@@ -1226,7 +1285,7 @@
         <w:rPr>
           <w:noProof/>
         </w:rPr>
-        <w:t>6</w:t>
+        <w:t>7</w:t>
       </w:r>
       <w:r>
         <w:rPr>
@@ -1269,7 +1328,7 @@
         <w:rPr>
           <w:noProof/>
         </w:rPr>
-        <w:instrText xml:space="preserve"> PAGEREF _Toc177437294 \h </w:instrText>
+        <w:instrText xml:space="preserve"> PAGEREF _Toc177633391 \h </w:instrText>
       </w:r>
       <w:r>
         <w:rPr>
@@ -1286,7 +1345,69 @@
         <w:rPr>
           <w:noProof/>
         </w:rPr>
-        <w:t>6</w:t>
+        <w:t>8</w:t>
+      </w:r>
+      <w:r>
+        <w:rPr>
+          <w:noProof/>
+        </w:rPr>
+        <w:fldChar w:fldCharType="end"/>
+      </w:r>
+    </w:p>
+    <w:p>
+      <w:pPr>
+        <w:pStyle w:val="TOC2"/>
+        <w:tabs>
+          <w:tab w:val="right" w:leader="dot" w:pos="8630"/>
+        </w:tabs>
+        <w:rPr>
+          <w:b w:val="0"/>
+          <w:noProof/>
+          <w:sz w:val="24"/>
+          <w:szCs w:val="24"/>
+          <w:lang w:eastAsia="ja-JP"/>
+        </w:rPr>
+      </w:pPr>
+      <w:r>
+        <w:rPr>
+          <w:noProof/>
+        </w:rPr>
+        <w:t>Guys Most Complex UIMA Pipeline</w:t>
+      </w:r>
+      <w:r>
+        <w:rPr>
+          <w:noProof/>
+        </w:rPr>
+        <w:tab/>
+      </w:r>
+      <w:r>
+        <w:rPr>
+          <w:noProof/>
+        </w:rPr>
+        <w:fldChar w:fldCharType="begin"/>
+      </w:r>
+      <w:r>
+        <w:rPr>
+          <w:noProof/>
+        </w:rPr>
+        <w:instrText xml:space="preserve"> PAGEREF _Toc177633392 \h </w:instrText>
+      </w:r>
+      <w:r>
+        <w:rPr>
+          <w:noProof/>
+        </w:rPr>
+      </w:r>
+      <w:r>
+        <w:rPr>
+          <w:noProof/>
+        </w:rPr>
+        <w:fldChar w:fldCharType="separate"/>
+      </w:r>
+      <w:r>
+        <w:rPr>
+          <w:noProof/>
+        </w:rPr>
+        <w:t>8</w:t>
       </w:r>
       <w:r>
         <w:rPr>
@@ -1329,7 +1450,7 @@
         <w:rPr>
           <w:noProof/>
         </w:rPr>
-        <w:instrText xml:space="preserve"> PAGEREF _Toc177437295 \h </w:instrText>
+        <w:instrText xml:space="preserve"> PAGEREF _Toc177633393 \h </w:instrText>
       </w:r>
       <w:r>
         <w:rPr>
@@ -1346,7 +1467,7 @@
         <w:rPr>
           <w:noProof/>
         </w:rPr>
-        <w:t>8</w:t>
+        <w:t>10</w:t>
       </w:r>
       <w:r>
         <w:rPr>
@@ -1367,26 +1488,26 @@
       <w:pPr>
         <w:pStyle w:val="Heading1"/>
       </w:pPr>
-      <w:bookmarkStart w:id="1" w:name="_Toc177187331"/>
-      <w:bookmarkStart w:id="2" w:name="_Toc177437275"/>
+      <w:bookmarkStart w:id="0" w:name="_Toc177187331"/>
+      <w:bookmarkStart w:id="1" w:name="_Toc177633371"/>
       <w:r>
         <w:lastRenderedPageBreak/>
         <w:t>Installation</w:t>
       </w:r>
+      <w:bookmarkEnd w:id="0"/>
       <w:bookmarkEnd w:id="1"/>
+    </w:p>
+    <w:p>
+      <w:pPr>
+        <w:pStyle w:val="Heading2"/>
+      </w:pPr>
+      <w:bookmarkStart w:id="2" w:name="_Toc177187332"/>
+      <w:bookmarkStart w:id="3" w:name="_Toc177633372"/>
+      <w:r>
+        <w:t>Un-installation</w:t>
+      </w:r>
       <w:bookmarkEnd w:id="2"/>
-    </w:p>
-    <w:p>
-      <w:pPr>
-        <w:pStyle w:val="Heading2"/>
-      </w:pPr>
-      <w:bookmarkStart w:id="3" w:name="_Toc177187332"/>
-      <w:bookmarkStart w:id="4" w:name="_Toc177437276"/>
-      <w:r>
-        <w:t>Un-installation</w:t>
-      </w:r>
       <w:bookmarkEnd w:id="3"/>
-      <w:bookmarkEnd w:id="4"/>
     </w:p>
     <w:p/>
     <w:p>
@@ -1468,30 +1589,42 @@
     </w:p>
     <w:p>
       <w:pPr>
+        <w:pStyle w:val="ListParagraph"/>
+        <w:numPr>
+          <w:ilvl w:val="0"/>
+          <w:numId w:val="10"/>
+        </w:numPr>
+      </w:pPr>
+      <w:r>
+        <w:t>Uninstall v3nlpClient from Windows add/remove programs.</w:t>
+      </w:r>
+    </w:p>
+    <w:p>
+      <w:pPr>
         <w:pStyle w:val="Heading2"/>
       </w:pPr>
-      <w:bookmarkStart w:id="5" w:name="_Toc177187333"/>
-      <w:bookmarkStart w:id="6" w:name="_Toc177437277"/>
+      <w:bookmarkStart w:id="4" w:name="_Toc177187333"/>
+      <w:bookmarkStart w:id="5" w:name="_Toc177633373"/>
       <w:r>
         <w:t>Install</w:t>
       </w:r>
       <w:r>
         <w:t>ation</w:t>
       </w:r>
+      <w:bookmarkEnd w:id="4"/>
       <w:bookmarkEnd w:id="5"/>
+    </w:p>
+    <w:p>
+      <w:pPr>
+        <w:pStyle w:val="Heading3"/>
+      </w:pPr>
+      <w:bookmarkStart w:id="6" w:name="_Toc177187334"/>
+      <w:bookmarkStart w:id="7" w:name="_Toc177633374"/>
+      <w:r>
+        <w:t>UIMA AS</w:t>
+      </w:r>
       <w:bookmarkEnd w:id="6"/>
-    </w:p>
-    <w:p>
-      <w:pPr>
-        <w:pStyle w:val="Heading3"/>
-      </w:pPr>
-      <w:bookmarkStart w:id="7" w:name="_Toc177187334"/>
-      <w:bookmarkStart w:id="8" w:name="_Toc177437278"/>
-      <w:r>
-        <w:t>UIMA AS</w:t>
-      </w:r>
       <w:bookmarkEnd w:id="7"/>
-      <w:bookmarkEnd w:id="8"/>
     </w:p>
     <w:p/>
     <w:p>
@@ -1560,14 +1693,14 @@
       <w:pPr>
         <w:pStyle w:val="Heading3"/>
       </w:pPr>
-      <w:bookmarkStart w:id="9" w:name="_Toc177437279"/>
+      <w:bookmarkStart w:id="8" w:name="_Toc177633375"/>
       <w:r>
         <w:t xml:space="preserve">Tomcat </w:t>
       </w:r>
       <w:r>
         <w:t>Deployment</w:t>
       </w:r>
-      <w:bookmarkEnd w:id="9"/>
+      <w:bookmarkEnd w:id="8"/>
       <w:r>
         <w:tab/>
       </w:r>
@@ -1593,7 +1726,10 @@
         </w:numPr>
       </w:pPr>
       <w:r>
-        <w:t xml:space="preserve">If this is the first time running in an environment, you will need to copy </w:t>
+        <w:t>Copy</w:t>
+      </w:r>
+      <w:r>
+        <w:t xml:space="preserve"> </w:t>
       </w:r>
       <w:r>
         <w:t>expressionlib.sqlite</w:t>
@@ -1613,6 +1749,9 @@
       <w:r>
         <w:t>Check TOMCAT_HOME\conf\Catalina\localhost\v3nlp-keywords.xml to insure the path to the database is correct. (from previous step, use forward slashes in paths, even on Windows Platform.)</w:t>
       </w:r>
+      <w:r>
+        <w:t xml:space="preserve"> If this file does not exist, start tomcat, then stop tomcat, and the file should be present.</w:t>
+      </w:r>
     </w:p>
     <w:p>
       <w:pPr>
@@ -1652,27 +1791,6 @@
     </w:p>
     <w:p>
       <w:pPr>
-        <w:pStyle w:val="Heading3"/>
-      </w:pPr>
-      <w:bookmarkStart w:id="10" w:name="_Toc177437280"/>
-      <w:r>
-        <w:t>v</w:t>
-      </w:r>
-      <w:r>
-        <w:t>3nlp-server properties file</w:t>
-      </w:r>
-      <w:bookmarkEnd w:id="10"/>
-    </w:p>
-    <w:p>
-      <w:pPr>
-        <w:ind w:left="360"/>
-      </w:pPr>
-      <w:r>
-        <w:t>Check the v3nlp-server.properties file to insure it meets your environment:</w:t>
-      </w:r>
-    </w:p>
-    <w:p>
-      <w:pPr>
         <w:pStyle w:val="ListParagraph"/>
         <w:numPr>
           <w:ilvl w:val="0"/>
@@ -1680,13 +1798,61 @@
         </w:numPr>
       </w:pPr>
       <w:r>
+        <w:t>Tomcat classpath needs to include the UIMA AS Descriptor directory. This is done by adding:</w:t>
+      </w:r>
+      <w:r>
+        <w:br/>
+      </w:r>
+      <w:r>
+        <w:br/>
+      </w:r>
+      <w:r>
         <w:rPr>
           <w:b/>
         </w:rPr>
-        <w:t>metamapServerUrl</w:t>
-      </w:r>
-      <w:r>
-        <w:t>=http://inlp.bmi.utah.edu:8080/mm-service-2011.06.1-SNAPSHOT/httpinvoker/map</w:t>
+        <w:t xml:space="preserve">set </w:t>
+      </w:r>
+      <w:r>
+        <w:rPr>
+          <w:b/>
+        </w:rPr>
+        <w:t>CLASSPATH=c:/tools/tomcat/nlp-cp</w:t>
+      </w:r>
+      <w:r>
+        <w:br/>
+      </w:r>
+      <w:r>
+        <w:br/>
+        <w:t xml:space="preserve">To setclasspath.bat in the TOMCAT_HOME\bin directory. </w:t>
+      </w:r>
+      <w:r>
+        <w:t xml:space="preserve"> This should be at the top of the file, before other statements.</w:t>
+      </w:r>
+    </w:p>
+    <w:p>
+      <w:pPr>
+        <w:pStyle w:val="ListParagraph"/>
+      </w:pPr>
+    </w:p>
+    <w:p>
+      <w:pPr>
+        <w:pStyle w:val="Heading3"/>
+      </w:pPr>
+      <w:bookmarkStart w:id="9" w:name="_Toc177633376"/>
+      <w:r>
+        <w:t>v</w:t>
+      </w:r>
+      <w:r>
+        <w:t>3nlp-server properties file</w:t>
+      </w:r>
+      <w:bookmarkEnd w:id="9"/>
+    </w:p>
+    <w:p>
+      <w:pPr>
+        <w:ind w:left="360"/>
+      </w:pPr>
+      <w:r>
+        <w:t>Check the v3nlp-server.properties file to insure it meets your environment:</w:t>
       </w:r>
     </w:p>
     <w:p>
@@ -1701,11 +1867,16 @@
         <w:rPr>
           <w:b/>
         </w:rPr>
-        <w:t>directoryToStoreResults</w:t>
-      </w:r>
-      <w:r>
-        <w:t xml:space="preserve"> the directory to store results files (c:/temp/data for example)</w:t>
-      </w:r>
+        <w:t>metamapServerUrl</w:t>
+      </w:r>
+      <w:r>
+        <w:t>=</w:t>
+      </w:r>
+      <w:r>
+        <w:t>http://inlp.bmi.utah.edu:8080/mm-service/httpinvoker/map</w:t>
+      </w:r>
+      <w:bookmarkStart w:id="10" w:name="_GoBack"/>
+      <w:bookmarkEnd w:id="10"/>
     </w:p>
     <w:p>
       <w:pPr>
@@ -1719,28 +1890,10 @@
         <w:rPr>
           <w:b/>
         </w:rPr>
-        <w:t>templateDirectory</w:t>
-      </w:r>
-      <w:r>
-        <w:t xml:space="preserve"> the directory where template files are stored (c:/v3nlp-templates/ for example). </w:t>
-      </w:r>
-      <w:r>
-        <w:rPr>
-          <w:b/>
-        </w:rPr>
-        <w:t xml:space="preserve">Note, files should have a .v3nlp extension. If they are in a subdirectory, they are grouped by the sub-directory </w:t>
-      </w:r>
-      <w:r>
-        <w:rPr>
-          <w:b/>
-        </w:rPr>
-        <w:t xml:space="preserve">name </w:t>
-      </w:r>
-      <w:r>
-        <w:rPr>
-          <w:b/>
-        </w:rPr>
-        <w:t>on the UI.</w:t>
+        <w:t>directoryToStoreResults</w:t>
+      </w:r>
+      <w:r>
+        <w:t xml:space="preserve"> the directory to store results files (c:/temp/data for example)</w:t>
       </w:r>
     </w:p>
     <w:p>
@@ -1755,10 +1908,28 @@
         <w:rPr>
           <w:b/>
         </w:rPr>
-        <w:t>flapPropertiesFile</w:t>
-      </w:r>
-      <w:r>
-        <w:t xml:space="preserve"> the path to the properties file flap needs for UIMA AS (c:/tools/tomcat/nlp-cp/flap.properties for example).</w:t>
+        <w:t>templateDirectory</w:t>
+      </w:r>
+      <w:r>
+        <w:t xml:space="preserve"> the directory where template files are stored (c:/v3nlp-templates/ for example). </w:t>
+      </w:r>
+      <w:r>
+        <w:rPr>
+          <w:b/>
+        </w:rPr>
+        <w:t xml:space="preserve">Note, files should have a .v3nlp extension. If they are in a subdirectory, they are grouped by the sub-directory </w:t>
+      </w:r>
+      <w:r>
+        <w:rPr>
+          <w:b/>
+        </w:rPr>
+        <w:t xml:space="preserve">name </w:t>
+      </w:r>
+      <w:r>
+        <w:rPr>
+          <w:b/>
+        </w:rPr>
+        <w:t>on the UI.</w:t>
       </w:r>
     </w:p>
     <w:p>
@@ -1773,22 +1944,11 @@
         <w:rPr>
           <w:b/>
         </w:rPr>
-        <w:t>corpusSuperReaderDescriptorPath</w:t>
-      </w:r>
-      <w:r>
-        <w:t xml:space="preserve"> the path to the corpusSuperReaderDescriptor.</w:t>
-      </w:r>
-    </w:p>
-    <w:p/>
-    <w:p>
-      <w:pPr>
-        <w:pStyle w:val="Heading3"/>
-      </w:pPr>
-      <w:bookmarkStart w:id="11" w:name="_Toc177437281"/>
-      <w:r>
-        <w:t>UIMA Descriptor Changes</w:t>
-      </w:r>
-      <w:bookmarkEnd w:id="11"/>
+        <w:t>flapPropertiesFile</w:t>
+      </w:r>
+      <w:r>
+        <w:t xml:space="preserve"> the path to the properties file flap needs for UIMA AS (c:/tools/tomcat/nlp-cp/flap.properties for example).</w:t>
+      </w:r>
     </w:p>
     <w:p>
       <w:pPr>
@@ -1797,40 +1957,30 @@
           <w:ilvl w:val="0"/>
           <w:numId w:val="11"/>
         </w:numPr>
+      </w:pPr>
+      <w:r>
         <w:rPr>
           <w:b/>
         </w:rPr>
-      </w:pPr>
-      <w:r>
-        <w:rPr>
-          <w:b/>
-        </w:rPr>
-        <w:t>Note: All path changes below require forward</w:t>
-      </w:r>
-      <w:r>
-        <w:rPr>
-          <w:b/>
-        </w:rPr>
-        <w:t xml:space="preserve"> slashes in the paths, even on W</w:t>
-      </w:r>
-      <w:r>
-        <w:rPr>
-          <w:b/>
-        </w:rPr>
-        <w:t>indows</w:t>
-      </w:r>
-      <w:r>
-        <w:rPr>
-          <w:b/>
-        </w:rPr>
-        <w:t xml:space="preserve"> platform</w:t>
-      </w:r>
-      <w:r>
-        <w:rPr>
-          <w:b/>
-        </w:rPr>
-        <w:t xml:space="preserve">. </w:t>
-      </w:r>
+        <w:t>corpusSuperReaderDescriptorPath</w:t>
+      </w:r>
+      <w:r>
+        <w:t xml:space="preserve"> the path to the corpusSuperReaderDescriptor.</w:t>
+      </w:r>
+      <w:r>
+        <w:t xml:space="preserve"> (c:/tools/tomcat/nlp-cp/CorpusSuperReaderDescriptor.xml for example).</w:t>
+      </w:r>
+    </w:p>
+    <w:p/>
+    <w:p>
+      <w:pPr>
+        <w:pStyle w:val="Heading3"/>
+      </w:pPr>
+      <w:bookmarkStart w:id="11" w:name="_Toc177633377"/>
+      <w:r>
+        <w:t>UIMA Descriptor Changes</w:t>
+      </w:r>
+      <w:bookmarkEnd w:id="11"/>
     </w:p>
     <w:p>
       <w:pPr>
@@ -1839,50 +1989,39 @@
           <w:ilvl w:val="0"/>
           <w:numId w:val="11"/>
         </w:numPr>
-      </w:pPr>
-      <w:r>
-        <w:t xml:space="preserve">Change UIMA AS Descriptor: </w:t>
-      </w:r>
-      <w:r>
-        <w:br/>
-      </w:r>
-      <w:r>
-        <w:br/>
-      </w:r>
-      <w:r>
         <w:rPr>
           <w:b/>
         </w:rPr>
-        <w:t>resources/vinciNLPFramework/db/dbConfig.properties</w:t>
-      </w:r>
-    </w:p>
-    <w:p>
-      <w:pPr>
-        <w:ind w:left="720"/>
-      </w:pPr>
-      <w:r>
-        <w:br/>
-        <w:t xml:space="preserve">set </w:t>
-      </w:r>
+      </w:pPr>
       <w:r>
         <w:rPr>
           <w:b/>
         </w:rPr>
-        <w:t>dbConnectionStringPath</w:t>
-      </w:r>
-      <w:r>
-        <w:t xml:space="preserve"> to the correct path, for instance:</w:t>
-      </w:r>
-    </w:p>
-    <w:p>
-      <w:pPr>
-        <w:ind w:left="720"/>
-      </w:pPr>
-      <w:r>
-        <w:br/>
-      </w:r>
-      <w:r>
-        <w:t>dbConnectionStringPath=/Users/vhaislcornir/tools/tomcat/nlp-cp/resources/vinciNLPFramework/db/2011.07/lexiconDb</w:t>
+        <w:t>Note: All path changes below require forward</w:t>
+      </w:r>
+      <w:r>
+        <w:rPr>
+          <w:b/>
+        </w:rPr>
+        <w:t xml:space="preserve"> slashes in the paths, even on W</w:t>
+      </w:r>
+      <w:r>
+        <w:rPr>
+          <w:b/>
+        </w:rPr>
+        <w:t>indows</w:t>
+      </w:r>
+      <w:r>
+        <w:rPr>
+          <w:b/>
+        </w:rPr>
+        <w:t xml:space="preserve"> platform</w:t>
+      </w:r>
+      <w:r>
+        <w:rPr>
+          <w:b/>
+        </w:rPr>
+        <w:t xml:space="preserve">. </w:t>
       </w:r>
     </w:p>
     <w:p>
@@ -1894,298 +2033,48 @@
         </w:numPr>
       </w:pPr>
       <w:r>
-        <w:t>Change UIMA AS Descriptor:</w:t>
-      </w:r>
-    </w:p>
-    <w:p>
-      <w:pPr>
-        <w:pStyle w:val="ListParagraph"/>
-      </w:pPr>
-      <w:r>
-        <w:t>gov/va/vinci/nlp/annotators</w:t>
-      </w:r>
-      <w:r>
-        <w:t>/</w:t>
-      </w:r>
-      <w:r>
-        <w:t>posTaggerSimple.xml</w:t>
-      </w:r>
-      <w:r>
-        <w:t xml:space="preserve">, and put in full paths for </w:t>
+        <w:t xml:space="preserve">Change UIMA AS Descriptor: </w:t>
+      </w:r>
+      <w:r>
+        <w:br/>
+      </w:r>
+      <w:r>
+        <w:br/>
       </w:r>
       <w:r>
         <w:rPr>
           <w:b/>
         </w:rPr>
-        <w:t>openNLPModelFile</w:t>
-      </w:r>
-      <w:r>
-        <w:t xml:space="preserve"> and </w:t>
+        <w:t>resources/vinciNLPFramework/db/dbConfig.properties</w:t>
+      </w:r>
+    </w:p>
+    <w:p>
+      <w:pPr>
+        <w:ind w:left="720"/>
+      </w:pPr>
+      <w:r>
+        <w:br/>
+        <w:t xml:space="preserve">set </w:t>
       </w:r>
       <w:r>
         <w:rPr>
           <w:b/>
         </w:rPr>
-        <w:t>TagDictionary</w:t>
-      </w:r>
-      <w:r>
-        <w:t xml:space="preserve"> for example:</w:t>
-      </w:r>
-    </w:p>
-    <w:p>
-      <w:pPr>
-        <w:pStyle w:val="ListParagraph"/>
-        <w:rPr>
-          <w:sz w:val="18"/>
-          <w:szCs w:val="18"/>
-        </w:rPr>
+        <w:t>dbConnectionStringPath</w:t>
+      </w:r>
+      <w:r>
+        <w:t xml:space="preserve"> to the correct path, for instance:</w:t>
+      </w:r>
+    </w:p>
+    <w:p>
+      <w:pPr>
+        <w:ind w:left="720"/>
       </w:pPr>
       <w:r>
         <w:br/>
       </w:r>
       <w:r>
-        <w:rPr>
-          <w:sz w:val="18"/>
-          <w:szCs w:val="18"/>
-        </w:rPr>
-        <w:t xml:space="preserve">    &lt;configurationParameterSettings&gt;</w:t>
-      </w:r>
-    </w:p>
-    <w:p>
-      <w:pPr>
-        <w:pStyle w:val="ListParagraph"/>
-        <w:rPr>
-          <w:sz w:val="18"/>
-          <w:szCs w:val="18"/>
-        </w:rPr>
-      </w:pPr>
-      <w:r>
-        <w:rPr>
-          <w:sz w:val="18"/>
-          <w:szCs w:val="18"/>
-        </w:rPr>
-        <w:t xml:space="preserve">      &lt;nameValuePair&gt;</w:t>
-      </w:r>
-    </w:p>
-    <w:p>
-      <w:pPr>
-        <w:pStyle w:val="ListParagraph"/>
-        <w:rPr>
-          <w:sz w:val="18"/>
-          <w:szCs w:val="18"/>
-        </w:rPr>
-      </w:pPr>
-      <w:r>
-        <w:rPr>
-          <w:sz w:val="18"/>
-          <w:szCs w:val="18"/>
-        </w:rPr>
-        <w:t xml:space="preserve">        &lt;name&gt;openNLPModelFile&lt;/name&gt;</w:t>
-      </w:r>
-    </w:p>
-    <w:p>
-      <w:pPr>
-        <w:pStyle w:val="ListParagraph"/>
-        <w:rPr>
-          <w:sz w:val="18"/>
-          <w:szCs w:val="18"/>
-        </w:rPr>
-      </w:pPr>
-      <w:r>
-        <w:rPr>
-          <w:sz w:val="18"/>
-          <w:szCs w:val="18"/>
-        </w:rPr>
-        <w:t xml:space="preserve">        &lt;value&gt;</w:t>
-      </w:r>
-    </w:p>
-    <w:p>
-      <w:pPr>
-        <w:pStyle w:val="ListParagraph"/>
-        <w:rPr>
-          <w:sz w:val="18"/>
-          <w:szCs w:val="18"/>
-        </w:rPr>
-      </w:pPr>
-      <w:r>
-        <w:rPr>
-          <w:sz w:val="18"/>
-          <w:szCs w:val="18"/>
-        </w:rPr>
-        <w:t xml:space="preserve">          &lt;string&gt;</w:t>
-      </w:r>
-      <w:r>
-        <w:rPr>
-          <w:b/>
-          <w:sz w:val="18"/>
-          <w:szCs w:val="18"/>
-        </w:rPr>
-        <w:t>/Users/vhaislcornir/tools/tomcat/nlp-cp/resources/vinciNLPFramework/PartOfSpeech/postagger.model.bin</w:t>
-      </w:r>
-      <w:r>
-        <w:rPr>
-          <w:sz w:val="18"/>
-          <w:szCs w:val="18"/>
-        </w:rPr>
-        <w:t>&lt;/string&gt;</w:t>
-      </w:r>
-    </w:p>
-    <w:p>
-      <w:pPr>
-        <w:pStyle w:val="ListParagraph"/>
-        <w:rPr>
-          <w:sz w:val="18"/>
-          <w:szCs w:val="18"/>
-        </w:rPr>
-      </w:pPr>
-      <w:r>
-        <w:rPr>
-          <w:sz w:val="18"/>
-          <w:szCs w:val="18"/>
-        </w:rPr>
-        <w:t xml:space="preserve">        &lt;/value&gt;</w:t>
-      </w:r>
-    </w:p>
-    <w:p>
-      <w:pPr>
-        <w:pStyle w:val="ListParagraph"/>
-        <w:rPr>
-          <w:sz w:val="18"/>
-          <w:szCs w:val="18"/>
-        </w:rPr>
-      </w:pPr>
-      <w:r>
-        <w:rPr>
-          <w:sz w:val="18"/>
-          <w:szCs w:val="18"/>
-        </w:rPr>
-        <w:t xml:space="preserve">      &lt;/nameValuePair&gt;</w:t>
-      </w:r>
-    </w:p>
-    <w:p>
-      <w:pPr>
-        <w:pStyle w:val="ListParagraph"/>
-        <w:rPr>
-          <w:sz w:val="18"/>
-          <w:szCs w:val="18"/>
-        </w:rPr>
-      </w:pPr>
-      <w:r>
-        <w:rPr>
-          <w:sz w:val="18"/>
-          <w:szCs w:val="18"/>
-        </w:rPr>
-        <w:t xml:space="preserve">      &lt;nameValuePair&gt;</w:t>
-      </w:r>
-    </w:p>
-    <w:p>
-      <w:pPr>
-        <w:pStyle w:val="ListParagraph"/>
-        <w:rPr>
-          <w:sz w:val="18"/>
-          <w:szCs w:val="18"/>
-        </w:rPr>
-      </w:pPr>
-      <w:r>
-        <w:rPr>
-          <w:sz w:val="18"/>
-          <w:szCs w:val="18"/>
-        </w:rPr>
-        <w:t xml:space="preserve">        &lt;name&gt;TagDictionary&lt;/name&gt;</w:t>
-      </w:r>
-    </w:p>
-    <w:p>
-      <w:pPr>
-        <w:pStyle w:val="ListParagraph"/>
-        <w:rPr>
-          <w:sz w:val="18"/>
-          <w:szCs w:val="18"/>
-        </w:rPr>
-      </w:pPr>
-      <w:r>
-        <w:rPr>
-          <w:sz w:val="18"/>
-          <w:szCs w:val="18"/>
-        </w:rPr>
-        <w:t xml:space="preserve">        &lt;value&gt;</w:t>
-      </w:r>
-    </w:p>
-    <w:p>
-      <w:pPr>
-        <w:pStyle w:val="ListParagraph"/>
-        <w:rPr>
-          <w:sz w:val="18"/>
-          <w:szCs w:val="18"/>
-        </w:rPr>
-      </w:pPr>
-      <w:r>
-        <w:rPr>
-          <w:sz w:val="18"/>
-          <w:szCs w:val="18"/>
-        </w:rPr>
-        <w:t xml:space="preserve">          &lt;string&gt;</w:t>
-      </w:r>
-      <w:r>
-        <w:rPr>
-          <w:b/>
-          <w:sz w:val="18"/>
-          <w:szCs w:val="18"/>
-        </w:rPr>
-        <w:t>/Users/vhaislcornir/tools/tomcat/nlp-cp/resources/vinciNLPFramework/PartOfSpeech/tag.dictionary.txt</w:t>
-      </w:r>
-      <w:r>
-        <w:rPr>
-          <w:sz w:val="18"/>
-          <w:szCs w:val="18"/>
-        </w:rPr>
-        <w:t>&lt;/string&gt;</w:t>
-      </w:r>
-    </w:p>
-    <w:p>
-      <w:pPr>
-        <w:pStyle w:val="ListParagraph"/>
-        <w:rPr>
-          <w:sz w:val="18"/>
-          <w:szCs w:val="18"/>
-        </w:rPr>
-      </w:pPr>
-      <w:r>
-        <w:rPr>
-          <w:sz w:val="18"/>
-          <w:szCs w:val="18"/>
-        </w:rPr>
-        <w:t xml:space="preserve">        &lt;/value&gt;</w:t>
-      </w:r>
-    </w:p>
-    <w:p>
-      <w:pPr>
-        <w:pStyle w:val="ListParagraph"/>
-        <w:rPr>
-          <w:sz w:val="18"/>
-          <w:szCs w:val="18"/>
-        </w:rPr>
-      </w:pPr>
-      <w:r>
-        <w:rPr>
-          <w:sz w:val="18"/>
-          <w:szCs w:val="18"/>
-        </w:rPr>
-        <w:t xml:space="preserve">      &lt;/nameValuePair&gt;</w:t>
-      </w:r>
-    </w:p>
-    <w:p>
-      <w:pPr>
-        <w:pStyle w:val="ListParagraph"/>
-      </w:pPr>
-      <w:r>
-        <w:rPr>
-          <w:sz w:val="18"/>
-          <w:szCs w:val="18"/>
-        </w:rPr>
-        <w:t xml:space="preserve">    &lt;/configurationParameterSettings&gt;</w:t>
-      </w:r>
-      <w:r>
-        <w:br/>
+        <w:t>dbConnectionStringPath=/Users/vhaislcornir/tools/tomcat/nlp-cp/resources/vinciNLPFramework/db/2011.07/lexiconDb</w:t>
       </w:r>
     </w:p>
     <w:p>
@@ -2197,29 +2086,299 @@
         </w:numPr>
       </w:pPr>
       <w:r>
-        <w:t>Tomcat classpath</w:t>
-      </w:r>
-      <w:r>
-        <w:t xml:space="preserve"> needs to include the UIMA AS Descriptor directory. This is done by adding:</w:t>
-      </w:r>
+        <w:t>Change UIMA AS Descriptor:</w:t>
+      </w:r>
+    </w:p>
+    <w:p>
+      <w:pPr>
+        <w:pStyle w:val="ListParagraph"/>
+      </w:pPr>
+      <w:r>
+        <w:t>gov/va/vinci/nlp/annotators</w:t>
+      </w:r>
+      <w:r>
+        <w:t>/</w:t>
+      </w:r>
+      <w:r>
+        <w:t>posTaggerSimple.xml</w:t>
+      </w:r>
+      <w:r>
+        <w:t xml:space="preserve">, and put in full paths for </w:t>
+      </w:r>
+      <w:r>
+        <w:rPr>
+          <w:b/>
+        </w:rPr>
+        <w:t>openNLPModelFile</w:t>
+      </w:r>
+      <w:r>
+        <w:t xml:space="preserve"> and </w:t>
+      </w:r>
+      <w:r>
+        <w:rPr>
+          <w:b/>
+        </w:rPr>
+        <w:t>TagDictionary</w:t>
+      </w:r>
+      <w:r>
+        <w:t xml:space="preserve"> for example:</w:t>
+      </w:r>
+    </w:p>
+    <w:p>
+      <w:pPr>
+        <w:pStyle w:val="ListParagraph"/>
+        <w:rPr>
+          <w:sz w:val="18"/>
+          <w:szCs w:val="18"/>
+        </w:rPr>
+      </w:pPr>
       <w:r>
         <w:br/>
       </w:r>
       <w:r>
-        <w:br/>
+        <w:rPr>
+          <w:sz w:val="18"/>
+          <w:szCs w:val="18"/>
+        </w:rPr>
+        <w:t xml:space="preserve">    &lt;configurationParameterSettings&gt;</w:t>
+      </w:r>
+    </w:p>
+    <w:p>
+      <w:pPr>
+        <w:pStyle w:val="ListParagraph"/>
+        <w:rPr>
+          <w:sz w:val="18"/>
+          <w:szCs w:val="18"/>
+        </w:rPr>
+      </w:pPr>
+      <w:r>
+        <w:rPr>
+          <w:sz w:val="18"/>
+          <w:szCs w:val="18"/>
+        </w:rPr>
+        <w:t xml:space="preserve">      &lt;nameValuePair&gt;</w:t>
+      </w:r>
+    </w:p>
+    <w:p>
+      <w:pPr>
+        <w:pStyle w:val="ListParagraph"/>
+        <w:rPr>
+          <w:sz w:val="18"/>
+          <w:szCs w:val="18"/>
+        </w:rPr>
+      </w:pPr>
+      <w:r>
+        <w:rPr>
+          <w:sz w:val="18"/>
+          <w:szCs w:val="18"/>
+        </w:rPr>
+        <w:t xml:space="preserve">        &lt;name&gt;openNLPModelFile&lt;/name&gt;</w:t>
+      </w:r>
+    </w:p>
+    <w:p>
+      <w:pPr>
+        <w:pStyle w:val="ListParagraph"/>
+        <w:rPr>
+          <w:sz w:val="18"/>
+          <w:szCs w:val="18"/>
+        </w:rPr>
+      </w:pPr>
+      <w:r>
+        <w:rPr>
+          <w:sz w:val="18"/>
+          <w:szCs w:val="18"/>
+        </w:rPr>
+        <w:t xml:space="preserve">        &lt;value&gt;</w:t>
+      </w:r>
+    </w:p>
+    <w:p>
+      <w:pPr>
+        <w:pStyle w:val="ListParagraph"/>
+        <w:rPr>
+          <w:sz w:val="18"/>
+          <w:szCs w:val="18"/>
+        </w:rPr>
+      </w:pPr>
+      <w:r>
+        <w:rPr>
+          <w:sz w:val="18"/>
+          <w:szCs w:val="18"/>
+        </w:rPr>
+        <w:t xml:space="preserve">          &lt;string&gt;</w:t>
       </w:r>
       <w:r>
         <w:rPr>
           <w:b/>
-        </w:rPr>
-        <w:t>CLASSPATH=c:/tools/tomcat/nlp-cp</w:t>
-      </w:r>
-      <w:r>
-        <w:br/>
-      </w:r>
-      <w:r>
-        <w:br/>
-        <w:t xml:space="preserve">To setenv.bat in the TOMCAT_HOME\bin directory. </w:t>
+          <w:sz w:val="18"/>
+          <w:szCs w:val="18"/>
+        </w:rPr>
+        <w:t>/Users/vhaislcornir/tools/tomcat/nlp-cp/resources/vinciNLPFramework/PartOfSpeech/postagger.model.bin</w:t>
+      </w:r>
+      <w:r>
+        <w:rPr>
+          <w:sz w:val="18"/>
+          <w:szCs w:val="18"/>
+        </w:rPr>
+        <w:t>&lt;/string&gt;</w:t>
+      </w:r>
+    </w:p>
+    <w:p>
+      <w:pPr>
+        <w:pStyle w:val="ListParagraph"/>
+        <w:rPr>
+          <w:sz w:val="18"/>
+          <w:szCs w:val="18"/>
+        </w:rPr>
+      </w:pPr>
+      <w:r>
+        <w:rPr>
+          <w:sz w:val="18"/>
+          <w:szCs w:val="18"/>
+        </w:rPr>
+        <w:t xml:space="preserve">        &lt;/value&gt;</w:t>
+      </w:r>
+    </w:p>
+    <w:p>
+      <w:pPr>
+        <w:pStyle w:val="ListParagraph"/>
+        <w:rPr>
+          <w:sz w:val="18"/>
+          <w:szCs w:val="18"/>
+        </w:rPr>
+      </w:pPr>
+      <w:r>
+        <w:rPr>
+          <w:sz w:val="18"/>
+          <w:szCs w:val="18"/>
+        </w:rPr>
+        <w:t xml:space="preserve">      &lt;/nameValuePair&gt;</w:t>
+      </w:r>
+    </w:p>
+    <w:p>
+      <w:pPr>
+        <w:pStyle w:val="ListParagraph"/>
+        <w:rPr>
+          <w:sz w:val="18"/>
+          <w:szCs w:val="18"/>
+        </w:rPr>
+      </w:pPr>
+      <w:r>
+        <w:rPr>
+          <w:sz w:val="18"/>
+          <w:szCs w:val="18"/>
+        </w:rPr>
+        <w:t xml:space="preserve">      &lt;nameValuePair&gt;</w:t>
+      </w:r>
+    </w:p>
+    <w:p>
+      <w:pPr>
+        <w:pStyle w:val="ListParagraph"/>
+        <w:rPr>
+          <w:sz w:val="18"/>
+          <w:szCs w:val="18"/>
+        </w:rPr>
+      </w:pPr>
+      <w:r>
+        <w:rPr>
+          <w:sz w:val="18"/>
+          <w:szCs w:val="18"/>
+        </w:rPr>
+        <w:t xml:space="preserve">        &lt;name&gt;TagDictionary&lt;/name&gt;</w:t>
+      </w:r>
+    </w:p>
+    <w:p>
+      <w:pPr>
+        <w:pStyle w:val="ListParagraph"/>
+        <w:rPr>
+          <w:sz w:val="18"/>
+          <w:szCs w:val="18"/>
+        </w:rPr>
+      </w:pPr>
+      <w:r>
+        <w:rPr>
+          <w:sz w:val="18"/>
+          <w:szCs w:val="18"/>
+        </w:rPr>
+        <w:t xml:space="preserve">        &lt;value&gt;</w:t>
+      </w:r>
+    </w:p>
+    <w:p>
+      <w:pPr>
+        <w:pStyle w:val="ListParagraph"/>
+        <w:rPr>
+          <w:sz w:val="18"/>
+          <w:szCs w:val="18"/>
+        </w:rPr>
+      </w:pPr>
+      <w:r>
+        <w:rPr>
+          <w:sz w:val="18"/>
+          <w:szCs w:val="18"/>
+        </w:rPr>
+        <w:t xml:space="preserve">          &lt;string&gt;</w:t>
+      </w:r>
+      <w:r>
+        <w:rPr>
+          <w:b/>
+          <w:sz w:val="18"/>
+          <w:szCs w:val="18"/>
+        </w:rPr>
+        <w:t>/Users/vhaislcornir/tools/tomcat/nlp-cp/resources/vinciNLPFramework/PartOfSpeech/tag.dictionary.txt</w:t>
+      </w:r>
+      <w:r>
+        <w:rPr>
+          <w:sz w:val="18"/>
+          <w:szCs w:val="18"/>
+        </w:rPr>
+        <w:t>&lt;/string&gt;</w:t>
+      </w:r>
+    </w:p>
+    <w:p>
+      <w:pPr>
+        <w:pStyle w:val="ListParagraph"/>
+        <w:rPr>
+          <w:sz w:val="18"/>
+          <w:szCs w:val="18"/>
+        </w:rPr>
+      </w:pPr>
+      <w:r>
+        <w:rPr>
+          <w:sz w:val="18"/>
+          <w:szCs w:val="18"/>
+        </w:rPr>
+        <w:t xml:space="preserve">        &lt;/value&gt;</w:t>
+      </w:r>
+    </w:p>
+    <w:p>
+      <w:pPr>
+        <w:pStyle w:val="ListParagraph"/>
+        <w:rPr>
+          <w:sz w:val="18"/>
+          <w:szCs w:val="18"/>
+        </w:rPr>
+      </w:pPr>
+      <w:r>
+        <w:rPr>
+          <w:sz w:val="18"/>
+          <w:szCs w:val="18"/>
+        </w:rPr>
+        <w:t xml:space="preserve">      &lt;/nameValuePair&gt;</w:t>
+      </w:r>
+    </w:p>
+    <w:p>
+      <w:pPr>
+        <w:pStyle w:val="ListParagraph"/>
+        <w:rPr>
+          <w:sz w:val="18"/>
+          <w:szCs w:val="18"/>
+        </w:rPr>
+      </w:pPr>
+      <w:r>
+        <w:rPr>
+          <w:sz w:val="18"/>
+          <w:szCs w:val="18"/>
+        </w:rPr>
+        <w:t xml:space="preserve">    &lt;/configurationParameterSettings&gt;</w:t>
       </w:r>
     </w:p>
     <w:p>
@@ -2231,7 +2390,39 @@
         </w:numPr>
       </w:pPr>
       <w:r>
-        <w:t xml:space="preserve">Start-up tomcat. </w:t>
+        <w:t>Change UIMA AS Descriptor:</w:t>
+      </w:r>
+    </w:p>
+    <w:p>
+      <w:pPr>
+        <w:pStyle w:val="ListParagraph"/>
+      </w:pPr>
+      <w:r>
+        <w:t>gov/va/vinci/nlp/annotators</w:t>
+      </w:r>
+      <w:r>
+        <w:t>/</w:t>
+      </w:r>
+      <w:r>
+        <w:t>p</w:t>
+      </w:r>
+      <w:r>
+        <w:t>hraseChunker</w:t>
+      </w:r>
+      <w:r>
+        <w:t>Simple.xml</w:t>
+      </w:r>
+      <w:r>
+        <w:t xml:space="preserve">, and put in full paths for </w:t>
+      </w:r>
+      <w:r>
+        <w:rPr>
+          <w:b/>
+        </w:rPr>
+        <w:t>ChunkerModel</w:t>
+      </w:r>
+      <w:r>
+        <w:t>.</w:t>
       </w:r>
     </w:p>
     <w:p>
@@ -2243,8 +2434,19 @@
         </w:numPr>
       </w:pPr>
       <w:r>
-        <w:t xml:space="preserve">Install the v3nlp-client.exe. This should launch automatically. Once in, change the configuration url, and re-start. </w:t>
-      </w:r>
+        <w:br/>
+      </w:r>
+    </w:p>
+    <w:p>
+      <w:pPr>
+        <w:pStyle w:val="Heading3"/>
+      </w:pPr>
+      <w:bookmarkStart w:id="12" w:name="_Toc177633378"/>
+      <w:bookmarkStart w:id="13" w:name="_Toc177187335"/>
+      <w:r>
+        <w:t>Client</w:t>
+      </w:r>
+      <w:bookmarkEnd w:id="12"/>
     </w:p>
     <w:p>
       <w:pPr>
@@ -2255,21 +2457,19 @@
         </w:numPr>
       </w:pPr>
       <w:r>
-        <w:t>Installation complete!</w:t>
-      </w:r>
-    </w:p>
-    <w:p/>
+        <w:t xml:space="preserve">Install the v3nlp-client.exe. This should launch automatically. Once in, change the configuration url, and re-start. </w:t>
+      </w:r>
+    </w:p>
     <w:p>
       <w:pPr>
         <w:pStyle w:val="Heading3"/>
       </w:pPr>
-      <w:bookmarkStart w:id="12" w:name="_Toc177187335"/>
-      <w:bookmarkStart w:id="13" w:name="_Toc177437282"/>
+      <w:bookmarkStart w:id="14" w:name="_Toc177633379"/>
       <w:r>
         <w:t>Flap Properties File</w:t>
       </w:r>
-      <w:bookmarkEnd w:id="12"/>
       <w:bookmarkEnd w:id="13"/>
+      <w:bookmarkEnd w:id="14"/>
     </w:p>
     <w:p>
       <w:pPr>
@@ -2481,11 +2681,11 @@
       <w:pPr>
         <w:pStyle w:val="Heading2"/>
       </w:pPr>
-      <w:bookmarkStart w:id="14" w:name="_Toc177437283"/>
+      <w:bookmarkStart w:id="15" w:name="_Toc177633380"/>
       <w:r>
         <w:t>Start-up</w:t>
       </w:r>
-      <w:bookmarkEnd w:id="14"/>
+      <w:bookmarkEnd w:id="15"/>
     </w:p>
     <w:p>
       <w:pPr>
@@ -2545,13 +2745,13 @@
       <w:pPr>
         <w:pStyle w:val="Heading2"/>
       </w:pPr>
-      <w:bookmarkStart w:id="15" w:name="_Toc177187336"/>
-      <w:bookmarkStart w:id="16" w:name="_Toc177437284"/>
+      <w:bookmarkStart w:id="16" w:name="_Toc177187336"/>
+      <w:bookmarkStart w:id="17" w:name="_Toc177633381"/>
       <w:r>
         <w:t>Troubleshooting</w:t>
       </w:r>
-      <w:bookmarkEnd w:id="15"/>
       <w:bookmarkEnd w:id="16"/>
+      <w:bookmarkEnd w:id="17"/>
       <w:r>
         <w:br/>
       </w:r>
@@ -2620,45 +2820,45 @@
       <w:pPr>
         <w:pStyle w:val="Heading1"/>
       </w:pPr>
-      <w:bookmarkStart w:id="17" w:name="_Toc177187337"/>
-      <w:bookmarkStart w:id="18" w:name="_Toc177437285"/>
+      <w:bookmarkStart w:id="18" w:name="_Toc177187337"/>
+      <w:bookmarkStart w:id="19" w:name="_Toc177633382"/>
       <w:r>
         <w:t>Testing Notes</w:t>
       </w:r>
       <w:r>
         <w:t xml:space="preserve"> / Changes</w:t>
       </w:r>
-      <w:bookmarkEnd w:id="17"/>
       <w:bookmarkEnd w:id="18"/>
+      <w:bookmarkEnd w:id="19"/>
     </w:p>
     <w:p/>
     <w:p>
       <w:pPr>
         <w:pStyle w:val="Heading2"/>
       </w:pPr>
-      <w:bookmarkStart w:id="19" w:name="_Toc177187338"/>
-      <w:bookmarkStart w:id="20" w:name="_Toc177437286"/>
+      <w:bookmarkStart w:id="20" w:name="_Toc177187338"/>
+      <w:bookmarkStart w:id="21" w:name="_Toc177633383"/>
       <w:r>
         <w:t>Sectionizer</w:t>
       </w:r>
-      <w:bookmarkEnd w:id="19"/>
       <w:bookmarkEnd w:id="20"/>
+      <w:bookmarkEnd w:id="21"/>
     </w:p>
     <w:p>
       <w:pPr>
         <w:pStyle w:val="Heading3"/>
         <w:ind w:left="720"/>
       </w:pPr>
-      <w:bookmarkStart w:id="21" w:name="_Toc177187339"/>
-      <w:bookmarkStart w:id="22" w:name="_Toc177437287"/>
+      <w:bookmarkStart w:id="22" w:name="_Toc177187339"/>
+      <w:bookmarkStart w:id="23" w:name="_Toc177633384"/>
       <w:r>
         <w:t>Custom Configuration</w:t>
       </w:r>
       <w:r>
         <w:t xml:space="preserve"> (bug fix)</w:t>
       </w:r>
-      <w:bookmarkEnd w:id="21"/>
       <w:bookmarkEnd w:id="22"/>
+      <w:bookmarkEnd w:id="23"/>
       <w:r>
         <w:br/>
       </w:r>
@@ -2805,16 +3005,16 @@
         <w:pStyle w:val="Heading3"/>
         <w:ind w:left="720"/>
       </w:pPr>
-      <w:bookmarkStart w:id="23" w:name="_Toc177187340"/>
-      <w:bookmarkStart w:id="24" w:name="_Toc177437288"/>
+      <w:bookmarkStart w:id="24" w:name="_Toc177187340"/>
+      <w:bookmarkStart w:id="25" w:name="_Toc177633385"/>
       <w:r>
         <w:t>Selected Sections</w:t>
       </w:r>
       <w:r>
         <w:t xml:space="preserve"> (bug fix)</w:t>
       </w:r>
-      <w:bookmarkEnd w:id="23"/>
       <w:bookmarkEnd w:id="24"/>
+      <w:bookmarkEnd w:id="25"/>
     </w:p>
     <w:p/>
     <w:p>
@@ -2846,13 +3046,13 @@
       <w:pPr>
         <w:pStyle w:val="Heading2"/>
       </w:pPr>
-      <w:bookmarkStart w:id="25" w:name="_Toc177187341"/>
-      <w:bookmarkStart w:id="26" w:name="_Toc177437289"/>
+      <w:bookmarkStart w:id="26" w:name="_Toc177187341"/>
+      <w:bookmarkStart w:id="27" w:name="_Toc177633386"/>
       <w:r>
         <w:t>Concept Finder</w:t>
       </w:r>
-      <w:bookmarkEnd w:id="25"/>
       <w:bookmarkEnd w:id="26"/>
+      <w:bookmarkEnd w:id="27"/>
     </w:p>
     <w:p>
       <w:pPr>
@@ -2896,13 +3096,13 @@
       <w:pPr>
         <w:pStyle w:val="Heading2"/>
       </w:pPr>
-      <w:bookmarkStart w:id="27" w:name="_Toc177187342"/>
-      <w:bookmarkStart w:id="28" w:name="_Toc177437290"/>
+      <w:bookmarkStart w:id="28" w:name="_Toc177187342"/>
+      <w:bookmarkStart w:id="29" w:name="_Toc177633387"/>
       <w:r>
         <w:t>Metamap</w:t>
       </w:r>
-      <w:bookmarkEnd w:id="27"/>
       <w:bookmarkEnd w:id="28"/>
+      <w:bookmarkEnd w:id="29"/>
     </w:p>
     <w:p>
       <w:pPr>
@@ -2975,13 +3175,13 @@
       <w:pPr>
         <w:pStyle w:val="Heading2"/>
       </w:pPr>
-      <w:bookmarkStart w:id="29" w:name="_Toc177187343"/>
-      <w:bookmarkStart w:id="30" w:name="_Toc177437291"/>
+      <w:bookmarkStart w:id="30" w:name="_Toc177187343"/>
+      <w:bookmarkStart w:id="31" w:name="_Toc177633388"/>
       <w:r>
         <w:t>Negation</w:t>
       </w:r>
-      <w:bookmarkEnd w:id="29"/>
       <w:bookmarkEnd w:id="30"/>
+      <w:bookmarkEnd w:id="31"/>
     </w:p>
     <w:p>
       <w:pPr>
@@ -3015,16 +3215,16 @@
       <w:pPr>
         <w:pStyle w:val="Heading2"/>
       </w:pPr>
-      <w:bookmarkStart w:id="31" w:name="_Toc177187344"/>
-      <w:bookmarkStart w:id="32" w:name="_Toc177437292"/>
+      <w:bookmarkStart w:id="32" w:name="_Toc177187344"/>
+      <w:bookmarkStart w:id="33" w:name="_Toc177633389"/>
       <w:r>
         <w:t>UI</w:t>
       </w:r>
       <w:r>
         <w:t xml:space="preserve"> Changes</w:t>
       </w:r>
-      <w:bookmarkEnd w:id="31"/>
       <w:bookmarkEnd w:id="32"/>
+      <w:bookmarkEnd w:id="33"/>
     </w:p>
     <w:p>
       <w:pPr>
@@ -3119,13 +3319,13 @@
       <w:pPr>
         <w:pStyle w:val="Heading2"/>
       </w:pPr>
-      <w:bookmarkStart w:id="33" w:name="_Toc177187345"/>
-      <w:bookmarkStart w:id="34" w:name="_Toc177437293"/>
+      <w:bookmarkStart w:id="34" w:name="_Toc177187345"/>
+      <w:bookmarkStart w:id="35" w:name="_Toc177633390"/>
       <w:r>
         <w:t>UIMA Integration</w:t>
       </w:r>
-      <w:bookmarkEnd w:id="33"/>
       <w:bookmarkEnd w:id="34"/>
+      <w:bookmarkEnd w:id="35"/>
     </w:p>
     <w:p>
       <w:pPr>
@@ -3193,18 +3393,164 @@
     <w:p>
       <w:pPr>
         <w:pStyle w:val="ListParagraph"/>
+      </w:pPr>
+    </w:p>
+    <w:p>
+      <w:pPr>
+        <w:pStyle w:val="ListParagraph"/>
+      </w:pPr>
+      <w:r>
+        <w:t>Modules Currently Available</w:t>
+      </w:r>
+    </w:p>
+    <w:p>
+      <w:pPr>
+        <w:pStyle w:val="ListParagraph"/>
+        <w:numPr>
+          <w:ilvl w:val="0"/>
+          <w:numId w:val="19"/>
+        </w:numPr>
+      </w:pPr>
+      <w:r>
+        <w:t>Tokenizer Simple</w:t>
+      </w:r>
+    </w:p>
+    <w:p>
+      <w:pPr>
+        <w:pStyle w:val="ListParagraph"/>
+        <w:numPr>
+          <w:ilvl w:val="0"/>
+          <w:numId w:val="19"/>
+        </w:numPr>
+      </w:pPr>
+      <w:r>
+        <w:t>Slot Value Tokenizer Simple</w:t>
+      </w:r>
+    </w:p>
+    <w:p>
+      <w:pPr>
+        <w:pStyle w:val="ListParagraph"/>
+        <w:numPr>
+          <w:ilvl w:val="0"/>
+          <w:numId w:val="19"/>
+        </w:numPr>
+      </w:pPr>
+      <w:r>
+        <w:t>Sentence  Tokenizer Simple</w:t>
+      </w:r>
+    </w:p>
+    <w:p>
+      <w:pPr>
+        <w:pStyle w:val="ListParagraph"/>
+        <w:numPr>
+          <w:ilvl w:val="0"/>
+          <w:numId w:val="19"/>
+        </w:numPr>
+      </w:pPr>
+      <w:r>
+        <w:t>Sectionizer Simple</w:t>
+      </w:r>
+    </w:p>
+    <w:p>
+      <w:pPr>
+        <w:pStyle w:val="ListParagraph"/>
+        <w:numPr>
+          <w:ilvl w:val="0"/>
+          <w:numId w:val="19"/>
+        </w:numPr>
+      </w:pPr>
+      <w:r>
+        <w:t>Shape Tokenizer Simple</w:t>
+      </w:r>
+    </w:p>
+    <w:p>
+      <w:pPr>
+        <w:pStyle w:val="ListParagraph"/>
+        <w:numPr>
+          <w:ilvl w:val="0"/>
+          <w:numId w:val="19"/>
+        </w:numPr>
+      </w:pPr>
+      <w:r>
+        <w:t>Term Tokenizer Simple</w:t>
+      </w:r>
+    </w:p>
+    <w:p>
+      <w:pPr>
+        <w:pStyle w:val="ListParagraph"/>
+        <w:numPr>
+          <w:ilvl w:val="0"/>
+          <w:numId w:val="19"/>
+        </w:numPr>
+      </w:pPr>
+      <w:r>
+        <w:t>Acronym Tokenizer Simple</w:t>
+      </w:r>
+    </w:p>
+    <w:p>
+      <w:pPr>
+        <w:pStyle w:val="ListParagraph"/>
+        <w:numPr>
+          <w:ilvl w:val="0"/>
+          <w:numId w:val="19"/>
+        </w:numPr>
+      </w:pPr>
+      <w:r>
+        <w:t>POS Tokenizer Simple</w:t>
+      </w:r>
+    </w:p>
+    <w:p>
+      <w:pPr>
+        <w:pStyle w:val="ListParagraph"/>
+        <w:numPr>
+          <w:ilvl w:val="0"/>
+          <w:numId w:val="19"/>
+        </w:numPr>
+      </w:pPr>
+      <w:r>
+        <w:t xml:space="preserve">Phrase Parser Simple </w:t>
+      </w:r>
+    </w:p>
+    <w:p>
+      <w:pPr>
+        <w:pStyle w:val="ListParagraph"/>
+        <w:numPr>
+          <w:ilvl w:val="0"/>
+          <w:numId w:val="19"/>
+        </w:numPr>
+      </w:pPr>
+      <w:r>
+        <w:t>Concept Parser (Not Tested)</w:t>
+      </w:r>
+    </w:p>
+    <w:p>
+      <w:pPr>
+        <w:pStyle w:val="ListParagraph"/>
         <w:numPr>
           <w:ilvl w:val="0"/>
           <w:numId w:val="12"/>
         </w:numPr>
       </w:pPr>
-    </w:p>
+      <w:r>
+        <w:t>UIMA Returns all annotations. Currently it is not possible to only have it return annotations from certain modules, though I expect this next quarter.</w:t>
+      </w:r>
+    </w:p>
+    <w:p>
+      <w:pPr>
+        <w:pStyle w:val="ListParagraph"/>
+        <w:numPr>
+          <w:ilvl w:val="0"/>
+          <w:numId w:val="12"/>
+        </w:numPr>
+      </w:pPr>
+    </w:p>
+    <w:p/>
     <w:p>
       <w:pPr>
         <w:pStyle w:val="Heading1"/>
       </w:pPr>
-      <w:bookmarkStart w:id="35" w:name="_Toc177187346"/>
-      <w:bookmarkStart w:id="36" w:name="_Toc177437294"/>
+      <w:bookmarkStart w:id="36" w:name="_Toc177187346"/>
+      <w:bookmarkStart w:id="37" w:name="_Toc177633391"/>
       <w:r>
         <w:t xml:space="preserve">Notes / </w:t>
       </w:r>
@@ -3214,8 +3560,8 @@
       <w:r>
         <w:t>Clarifications</w:t>
       </w:r>
-      <w:bookmarkEnd w:id="35"/>
       <w:bookmarkEnd w:id="36"/>
+      <w:bookmarkEnd w:id="37"/>
     </w:p>
     <w:p>
       <w:pPr>
@@ -3251,6 +3597,148 @@
       </w:pPr>
       <w:r>
         <w:t>PMASS Design Documents</w:t>
+      </w:r>
+    </w:p>
+    <w:p>
+      <w:pPr>
+        <w:pStyle w:val="ListParagraph"/>
+        <w:numPr>
+          <w:ilvl w:val="0"/>
+          <w:numId w:val="9"/>
+        </w:numPr>
+      </w:pPr>
+      <w:r>
+        <w:t>Common Model: FeatureMetaData.pedigree is now populated with &lt;Framework&gt;|&lt;pedigree&gt; for Gate modules. For instance “GATE|gov.va…tokenizer”</w:t>
+      </w:r>
+    </w:p>
+    <w:p>
+      <w:pPr>
+        <w:pStyle w:val="Heading2"/>
+      </w:pPr>
+      <w:bookmarkStart w:id="38" w:name="_Toc177633392"/>
+      <w:r>
+        <w:t>Guys Most Complex UIMA Pipeline</w:t>
+      </w:r>
+      <w:bookmarkEnd w:id="38"/>
+    </w:p>
+    <w:p>
+      <w:pPr>
+        <w:pStyle w:val="ListParagraph"/>
+        <w:numPr>
+          <w:ilvl w:val="0"/>
+          <w:numId w:val="21"/>
+        </w:numPr>
+      </w:pPr>
+      <w:r>
+        <w:t>Tokenizer simple</w:t>
+      </w:r>
+    </w:p>
+    <w:p>
+      <w:pPr>
+        <w:pStyle w:val="ListParagraph"/>
+        <w:numPr>
+          <w:ilvl w:val="0"/>
+          <w:numId w:val="21"/>
+        </w:numPr>
+      </w:pPr>
+      <w:r>
+        <w:t>Slot value tokenizer simple</w:t>
+      </w:r>
+    </w:p>
+    <w:p>
+      <w:pPr>
+        <w:pStyle w:val="ListParagraph"/>
+        <w:numPr>
+          <w:ilvl w:val="0"/>
+          <w:numId w:val="21"/>
+        </w:numPr>
+      </w:pPr>
+      <w:r>
+        <w:t>Sentence tokenizer simple</w:t>
+      </w:r>
+    </w:p>
+    <w:p>
+      <w:pPr>
+        <w:pStyle w:val="ListParagraph"/>
+        <w:numPr>
+          <w:ilvl w:val="0"/>
+          <w:numId w:val="21"/>
+        </w:numPr>
+      </w:pPr>
+      <w:r>
+        <w:t>Section tokenizer simple</w:t>
+      </w:r>
+    </w:p>
+    <w:p>
+      <w:pPr>
+        <w:pStyle w:val="ListParagraph"/>
+        <w:numPr>
+          <w:ilvl w:val="0"/>
+          <w:numId w:val="21"/>
+        </w:numPr>
+      </w:pPr>
+      <w:r>
+        <w:t>Shape tokenizer simple</w:t>
+      </w:r>
+    </w:p>
+    <w:p>
+      <w:pPr>
+        <w:pStyle w:val="ListParagraph"/>
+        <w:numPr>
+          <w:ilvl w:val="0"/>
+          <w:numId w:val="21"/>
+        </w:numPr>
+      </w:pPr>
+      <w:r>
+        <w:t>Term tokenizer simple</w:t>
+      </w:r>
+    </w:p>
+    <w:p>
+      <w:pPr>
+        <w:pStyle w:val="ListParagraph"/>
+        <w:numPr>
+          <w:ilvl w:val="0"/>
+          <w:numId w:val="21"/>
+        </w:numPr>
+      </w:pPr>
+      <w:r>
+        <w:t>Acronym tokenizer simple</w:t>
+      </w:r>
+    </w:p>
+    <w:p>
+      <w:pPr>
+        <w:pStyle w:val="ListParagraph"/>
+        <w:numPr>
+          <w:ilvl w:val="0"/>
+          <w:numId w:val="21"/>
+        </w:numPr>
+      </w:pPr>
+      <w:r>
+        <w:t>POS Tokenizer</w:t>
+      </w:r>
+    </w:p>
+    <w:p>
+      <w:pPr>
+        <w:pStyle w:val="ListParagraph"/>
+        <w:numPr>
+          <w:ilvl w:val="0"/>
+          <w:numId w:val="21"/>
+        </w:numPr>
+      </w:pPr>
+      <w:r>
+        <w:t>Phrase Tokenizer</w:t>
+      </w:r>
+    </w:p>
+    <w:p>
+      <w:pPr>
+        <w:pStyle w:val="ListParagraph"/>
+        <w:numPr>
+          <w:ilvl w:val="0"/>
+          <w:numId w:val="21"/>
+        </w:numPr>
+      </w:pPr>
+      <w:r>
+        <w:t>Concept mapper</w:t>
       </w:r>
     </w:p>
     <w:p>
@@ -3269,7 +3757,7 @@
           <w:szCs w:val="32"/>
         </w:rPr>
       </w:pPr>
-      <w:bookmarkStart w:id="37" w:name="_Toc177187347"/>
+      <w:bookmarkStart w:id="39" w:name="_Toc177187347"/>
       <w:r>
         <w:br w:type="page"/>
       </w:r>
@@ -3278,15 +3766,15 @@
       <w:pPr>
         <w:pStyle w:val="Heading1"/>
       </w:pPr>
-      <w:bookmarkStart w:id="38" w:name="_Toc177437295"/>
+      <w:bookmarkStart w:id="40" w:name="_Toc177633393"/>
       <w:r>
         <w:t xml:space="preserve">Appendix A: </w:t>
       </w:r>
       <w:r>
         <w:t>Regular Expression Documentation</w:t>
       </w:r>
-      <w:bookmarkEnd w:id="37"/>
-      <w:bookmarkEnd w:id="38"/>
+      <w:bookmarkEnd w:id="39"/>
+      <w:bookmarkEnd w:id="40"/>
     </w:p>
     <w:p/>
     <w:p>
@@ -3313,7 +3801,7 @@
           <w:rFonts w:eastAsia="Times New Roman" w:cs="Times New Roman"/>
         </w:rPr>
       </w:pPr>
-      <w:bookmarkStart w:id="39" w:name="sum"/>
+      <w:bookmarkStart w:id="41" w:name="sum"/>
       <w:r>
         <w:rPr>
           <w:rFonts w:eastAsia="Times New Roman" w:cs="Times New Roman"/>
@@ -5278,7 +5766,7 @@
           </w:p>
         </w:tc>
       </w:tr>
-      <w:bookmarkEnd w:id="39"/>
+      <w:bookmarkEnd w:id="41"/>
       <w:tr>
         <w:trPr>
           <w:tblCellSpacing w:w="0" w:type="dxa"/>
@@ -10006,7 +10494,7 @@
           <w:rFonts w:eastAsia="Times New Roman" w:cs="Times New Roman"/>
         </w:rPr>
       </w:pPr>
-      <w:bookmarkStart w:id="40" w:name="bs"/>
+      <w:bookmarkStart w:id="42" w:name="bs"/>
       <w:r>
         <w:rPr>
           <w:rFonts w:eastAsia="Times New Roman" w:cs="Times New Roman"/>
@@ -10064,7 +10552,7 @@
       <w:r>
         <w:t xml:space="preserve">Backslashes within string literals in Java source code are interpreted as required by the </w:t>
       </w:r>
-      <w:bookmarkEnd w:id="40"/>
+      <w:bookmarkEnd w:id="42"/>
       <w:r>
         <w:fldChar w:fldCharType="begin"/>
       </w:r>
@@ -10153,7 +10641,7 @@
       <w:r>
         <w:t xml:space="preserve"> must be used. </w:t>
       </w:r>
-      <w:bookmarkStart w:id="41" w:name="cc"/>
+      <w:bookmarkStart w:id="43" w:name="cc"/>
     </w:p>
     <w:p>
       <w:pPr>
@@ -10587,8 +11075,8 @@
       <w:r>
         <w:t xml:space="preserve"> becomes a range forming metacharacter. </w:t>
       </w:r>
-      <w:bookmarkStart w:id="42" w:name="lt"/>
-      <w:bookmarkEnd w:id="41"/>
+      <w:bookmarkStart w:id="44" w:name="lt"/>
+      <w:bookmarkEnd w:id="43"/>
     </w:p>
     <w:p>
       <w:pPr>
@@ -10809,7 +11297,7 @@
       <w:r>
         <w:t xml:space="preserve">If </w:t>
       </w:r>
-      <w:bookmarkEnd w:id="42"/>
+      <w:bookmarkEnd w:id="44"/>
       <w:r>
         <w:fldChar w:fldCharType="begin"/>
       </w:r>
@@ -10933,7 +11421,7 @@
       <w:r>
         <w:t xml:space="preserve"> matches just before a line terminator or the end of the input sequence. </w:t>
       </w:r>
-      <w:bookmarkStart w:id="43" w:name="cg"/>
+      <w:bookmarkStart w:id="45" w:name="cg"/>
     </w:p>
     <w:p>
       <w:pPr>
@@ -11282,7 +11770,7 @@
       <w:r>
         <w:t xml:space="preserve">This class follows </w:t>
       </w:r>
-      <w:bookmarkEnd w:id="43"/>
+      <w:bookmarkEnd w:id="45"/>
       <w:r>
         <w:fldChar w:fldCharType="begin"/>
       </w:r>
@@ -11361,7 +11849,7 @@
       <w:r>
         <w:t xml:space="preserve">. </w:t>
       </w:r>
-      <w:bookmarkStart w:id="44" w:name="ubc"/>
+      <w:bookmarkStart w:id="46" w:name="ubc"/>
     </w:p>
     <w:p>
       <w:pPr>
@@ -11489,7 +11977,7 @@
       <w:r>
         <w:t xml:space="preserve">The supported blocks and categories are those of </w:t>
       </w:r>
-      <w:bookmarkEnd w:id="44"/>
+      <w:bookmarkEnd w:id="46"/>
       <w:r>
         <w:fldChar w:fldCharType="begin"/>
       </w:r>
@@ -13336,6 +13824,119 @@
     </w:lvl>
   </w:abstractNum>
   <w:abstractNum w:abstractNumId="11">
+    <w:nsid w:val="4E0B3597"/>
+    <w:multiLevelType w:val="hybridMultilevel"/>
+    <w:tmpl w:val="52364334"/>
+    <w:lvl w:ilvl="0" w:tplc="04090001">
+      <w:start w:val="1"/>
+      <w:numFmt w:val="bullet"/>
+      <w:lvlText w:val=""/>
+      <w:lvlJc w:val="left"/>
+      <w:pPr>
+        <w:ind w:left="1440" w:hanging="360"/>
+      </w:pPr>
+      <w:rPr>
+        <w:rFonts w:ascii="Symbol" w:hAnsi="Symbol" w:hint="default"/>
+      </w:rPr>
+    </w:lvl>
+    <w:lvl w:ilvl="1" w:tplc="04090003" w:tentative="1">
+      <w:start w:val="1"/>
+      <w:numFmt w:val="bullet"/>
+      <w:lvlText w:val="o"/>
+      <w:lvlJc w:val="left"/>
+      <w:pPr>
+        <w:ind w:left="2160" w:hanging="360"/>
+      </w:pPr>
+      <w:rPr>
+        <w:rFonts w:ascii="Courier New" w:hAnsi="Courier New" w:hint="default"/>
+      </w:rPr>
+    </w:lvl>
+    <w:lvl w:ilvl="2" w:tplc="04090005" w:tentative="1">
+      <w:start w:val="1"/>
+      <w:numFmt w:val="bullet"/>
+      <w:lvlText w:val=""/>
+      <w:lvlJc w:val="left"/>
+      <w:pPr>
+        <w:ind w:left="2880" w:hanging="360"/>
+      </w:pPr>
+      <w:rPr>
+        <w:rFonts w:ascii="Wingdings" w:hAnsi="Wingdings" w:hint="default"/>
+      </w:rPr>
+    </w:lvl>
+    <w:lvl w:ilvl="3" w:tplc="04090001" w:tentative="1">
+      <w:start w:val="1"/>
+      <w:numFmt w:val="bullet"/>
+      <w:lvlText w:val=""/>
+      <w:lvlJc w:val="left"/>
+      <w:pPr>
+        <w:ind w:left="3600" w:hanging="360"/>
+      </w:pPr>
+      <w:rPr>
+        <w:rFonts w:ascii="Symbol" w:hAnsi="Symbol" w:hint="default"/>
+      </w:rPr>
+    </w:lvl>
+    <w:lvl w:ilvl="4" w:tplc="04090003" w:tentative="1">
+      <w:start w:val="1"/>
+      <w:numFmt w:val="bullet"/>
+      <w:lvlText w:val="o"/>
+      <w:lvlJc w:val="left"/>
+      <w:pPr>
+        <w:ind w:left="4320" w:hanging="360"/>
+      </w:pPr>
+      <w:rPr>
+        <w:rFonts w:ascii="Courier New" w:hAnsi="Courier New" w:hint="default"/>
+      </w:rPr>
+    </w:lvl>
+    <w:lvl w:ilvl="5" w:tplc="04090005" w:tentative="1">
+      <w:start w:val="1"/>
+      <w:numFmt w:val="bullet"/>
+      <w:lvlText w:val=""/>
+      <w:lvlJc w:val="left"/>
+      <w:pPr>
+        <w:ind w:left="5040" w:hanging="360"/>
+      </w:pPr>
+      <w:rPr>
+        <w:rFonts w:ascii="Wingdings" w:hAnsi="Wingdings" w:hint="default"/>
+      </w:rPr>
+    </w:lvl>
+    <w:lvl w:ilvl="6" w:tplc="04090001" w:tentative="1">
+      <w:start w:val="1"/>
+      <w:numFmt w:val="bullet"/>
+      <w:lvlText w:val=""/>
+      <w:lvlJc w:val="left"/>
+      <w:pPr>
+        <w:ind w:left="5760" w:hanging="360"/>
+      </w:pPr>
+      <w:rPr>
+        <w:rFonts w:ascii="Symbol" w:hAnsi="Symbol" w:hint="default"/>
+      </w:rPr>
+    </w:lvl>
+    <w:lvl w:ilvl="7" w:tplc="04090003" w:tentative="1">
+      <w:start w:val="1"/>
+      <w:numFmt w:val="bullet"/>
+      <w:lvlText w:val="o"/>
+      <w:lvlJc w:val="left"/>
+      <w:pPr>
+        <w:ind w:left="6480" w:hanging="360"/>
+      </w:pPr>
+      <w:rPr>
+        <w:rFonts w:ascii="Courier New" w:hAnsi="Courier New" w:hint="default"/>
+      </w:rPr>
+    </w:lvl>
+    <w:lvl w:ilvl="8" w:tplc="04090005" w:tentative="1">
+      <w:start w:val="1"/>
+      <w:numFmt w:val="bullet"/>
+      <w:lvlText w:val=""/>
+      <w:lvlJc w:val="left"/>
+      <w:pPr>
+        <w:ind w:left="7200" w:hanging="360"/>
+      </w:pPr>
+      <w:rPr>
+        <w:rFonts w:ascii="Wingdings" w:hAnsi="Wingdings" w:hint="default"/>
+      </w:rPr>
+    </w:lvl>
+  </w:abstractNum>
+  <w:abstractNum w:abstractNumId="12">
     <w:nsid w:val="56345742"/>
     <w:multiLevelType w:val="hybridMultilevel"/>
     <w:tmpl w:val="BB508C04"/>
@@ -13421,7 +14022,7 @@
       </w:pPr>
     </w:lvl>
   </w:abstractNum>
-  <w:abstractNum w:abstractNumId="12">
+  <w:abstractNum w:abstractNumId="13">
     <w:nsid w:val="59D16CCE"/>
     <w:multiLevelType w:val="hybridMultilevel"/>
     <w:tmpl w:val="BD3AE400"/>
@@ -13507,10 +14108,10 @@
       </w:pPr>
     </w:lvl>
   </w:abstractNum>
-  <w:abstractNum w:abstractNumId="13">
+  <w:abstractNum w:abstractNumId="14">
     <w:nsid w:val="6433445B"/>
     <w:multiLevelType w:val="hybridMultilevel"/>
-    <w:tmpl w:val="45402F06"/>
+    <w:tmpl w:val="0DFCEBB2"/>
     <w:lvl w:ilvl="0" w:tplc="04090001">
       <w:start w:val="1"/>
       <w:numFmt w:val="bullet"/>
@@ -13620,7 +14221,7 @@
       </w:rPr>
     </w:lvl>
   </w:abstractNum>
-  <w:abstractNum w:abstractNumId="14">
+  <w:abstractNum w:abstractNumId="15">
     <w:nsid w:val="65943609"/>
     <w:multiLevelType w:val="hybridMultilevel"/>
     <w:tmpl w:val="7AFE09A4"/>
@@ -13733,7 +14334,7 @@
       </w:rPr>
     </w:lvl>
   </w:abstractNum>
-  <w:abstractNum w:abstractNumId="15">
+  <w:abstractNum w:abstractNumId="16">
     <w:nsid w:val="68832A67"/>
     <w:multiLevelType w:val="multilevel"/>
     <w:tmpl w:val="F8E8A2C6"/>
@@ -13882,7 +14483,7 @@
       </w:rPr>
     </w:lvl>
   </w:abstractNum>
-  <w:abstractNum w:abstractNumId="16">
+  <w:abstractNum w:abstractNumId="17">
     <w:nsid w:val="6D337B3F"/>
     <w:multiLevelType w:val="hybridMultilevel"/>
     <w:tmpl w:val="C1D473DE"/>
@@ -13968,7 +14569,93 @@
       </w:pPr>
     </w:lvl>
   </w:abstractNum>
-  <w:abstractNum w:abstractNumId="17">
+  <w:abstractNum w:abstractNumId="18">
+    <w:nsid w:val="74BE7BE8"/>
+    <w:multiLevelType w:val="hybridMultilevel"/>
+    <w:tmpl w:val="97F62C44"/>
+    <w:lvl w:ilvl="0" w:tplc="0409000F">
+      <w:start w:val="1"/>
+      <w:numFmt w:val="decimal"/>
+      <w:lvlText w:val="%1."/>
+      <w:lvlJc w:val="left"/>
+      <w:pPr>
+        <w:ind w:left="720" w:hanging="360"/>
+      </w:pPr>
+    </w:lvl>
+    <w:lvl w:ilvl="1" w:tplc="04090019" w:tentative="1">
+      <w:start w:val="1"/>
+      <w:numFmt w:val="lowerLetter"/>
+      <w:lvlText w:val="%2."/>
+      <w:lvlJc w:val="left"/>
+      <w:pPr>
+        <w:ind w:left="1440" w:hanging="360"/>
+      </w:pPr>
+    </w:lvl>
+    <w:lvl w:ilvl="2" w:tplc="0409001B" w:tentative="1">
+      <w:start w:val="1"/>
+      <w:numFmt w:val="lowerRoman"/>
+      <w:lvlText w:val="%3."/>
+      <w:lvlJc w:val="right"/>
+      <w:pPr>
+        <w:ind w:left="2160" w:hanging="180"/>
+      </w:pPr>
+    </w:lvl>
+    <w:lvl w:ilvl="3" w:tplc="0409000F" w:tentative="1">
+      <w:start w:val="1"/>
+      <w:numFmt w:val="decimal"/>
+      <w:lvlText w:val="%4."/>
+      <w:lvlJc w:val="left"/>
+      <w:pPr>
+        <w:ind w:left="2880" w:hanging="360"/>
+      </w:pPr>
+    </w:lvl>
+    <w:lvl w:ilvl="4" w:tplc="04090019" w:tentative="1">
+      <w:start w:val="1"/>
+      <w:numFmt w:val="lowerLetter"/>
+      <w:lvlText w:val="%5."/>
+      <w:lvlJc w:val="left"/>
+      <w:pPr>
+        <w:ind w:left="3600" w:hanging="360"/>
+      </w:pPr>
+    </w:lvl>
+    <w:lvl w:ilvl="5" w:tplc="0409001B" w:tentative="1">
+      <w:start w:val="1"/>
+      <w:numFmt w:val="lowerRoman"/>
+      <w:lvlText w:val="%6."/>
+      <w:lvlJc w:val="right"/>
+      <w:pPr>
+        <w:ind w:left="4320" w:hanging="180"/>
+      </w:pPr>
+    </w:lvl>
+    <w:lvl w:ilvl="6" w:tplc="0409000F" w:tentative="1">
+      <w:start w:val="1"/>
+      <w:numFmt w:val="decimal"/>
+      <w:lvlText w:val="%7."/>
+      <w:lvlJc w:val="left"/>
+      <w:pPr>
+        <w:ind w:left="5040" w:hanging="360"/>
+      </w:pPr>
+    </w:lvl>
+    <w:lvl w:ilvl="7" w:tplc="04090019" w:tentative="1">
+      <w:start w:val="1"/>
+      <w:numFmt w:val="lowerLetter"/>
+      <w:lvlText w:val="%8."/>
+      <w:lvlJc w:val="left"/>
+      <w:pPr>
+        <w:ind w:left="5760" w:hanging="360"/>
+      </w:pPr>
+    </w:lvl>
+    <w:lvl w:ilvl="8" w:tplc="0409001B" w:tentative="1">
+      <w:start w:val="1"/>
+      <w:numFmt w:val="lowerRoman"/>
+      <w:lvlText w:val="%9."/>
+      <w:lvlJc w:val="right"/>
+      <w:pPr>
+        <w:ind w:left="6480" w:hanging="180"/>
+      </w:pPr>
+    </w:lvl>
+  </w:abstractNum>
+  <w:abstractNum w:abstractNumId="19">
     <w:nsid w:val="77BB196D"/>
     <w:multiLevelType w:val="hybridMultilevel"/>
     <w:tmpl w:val="2CA2CA14"/>
@@ -14054,8 +14741,94 @@
       </w:pPr>
     </w:lvl>
   </w:abstractNum>
+  <w:abstractNum w:abstractNumId="20">
+    <w:nsid w:val="7CAE7196"/>
+    <w:multiLevelType w:val="hybridMultilevel"/>
+    <w:tmpl w:val="8E50F4CC"/>
+    <w:lvl w:ilvl="0" w:tplc="0409000F">
+      <w:start w:val="1"/>
+      <w:numFmt w:val="decimal"/>
+      <w:lvlText w:val="%1."/>
+      <w:lvlJc w:val="left"/>
+      <w:pPr>
+        <w:ind w:left="720" w:hanging="360"/>
+      </w:pPr>
+    </w:lvl>
+    <w:lvl w:ilvl="1" w:tplc="04090019" w:tentative="1">
+      <w:start w:val="1"/>
+      <w:numFmt w:val="lowerLetter"/>
+      <w:lvlText w:val="%2."/>
+      <w:lvlJc w:val="left"/>
+      <w:pPr>
+        <w:ind w:left="1440" w:hanging="360"/>
+      </w:pPr>
+    </w:lvl>
+    <w:lvl w:ilvl="2" w:tplc="0409001B" w:tentative="1">
+      <w:start w:val="1"/>
+      <w:numFmt w:val="lowerRoman"/>
+      <w:lvlText w:val="%3."/>
+      <w:lvlJc w:val="right"/>
+      <w:pPr>
+        <w:ind w:left="2160" w:hanging="180"/>
+      </w:pPr>
+    </w:lvl>
+    <w:lvl w:ilvl="3" w:tplc="0409000F" w:tentative="1">
+      <w:start w:val="1"/>
+      <w:numFmt w:val="decimal"/>
+      <w:lvlText w:val="%4."/>
+      <w:lvlJc w:val="left"/>
+      <w:pPr>
+        <w:ind w:left="2880" w:hanging="360"/>
+      </w:pPr>
+    </w:lvl>
+    <w:lvl w:ilvl="4" w:tplc="04090019" w:tentative="1">
+      <w:start w:val="1"/>
+      <w:numFmt w:val="lowerLetter"/>
+      <w:lvlText w:val="%5."/>
+      <w:lvlJc w:val="left"/>
+      <w:pPr>
+        <w:ind w:left="3600" w:hanging="360"/>
+      </w:pPr>
+    </w:lvl>
+    <w:lvl w:ilvl="5" w:tplc="0409001B" w:tentative="1">
+      <w:start w:val="1"/>
+      <w:numFmt w:val="lowerRoman"/>
+      <w:lvlText w:val="%6."/>
+      <w:lvlJc w:val="right"/>
+      <w:pPr>
+        <w:ind w:left="4320" w:hanging="180"/>
+      </w:pPr>
+    </w:lvl>
+    <w:lvl w:ilvl="6" w:tplc="0409000F" w:tentative="1">
+      <w:start w:val="1"/>
+      <w:numFmt w:val="decimal"/>
+      <w:lvlText w:val="%7."/>
+      <w:lvlJc w:val="left"/>
+      <w:pPr>
+        <w:ind w:left="5040" w:hanging="360"/>
+      </w:pPr>
+    </w:lvl>
+    <w:lvl w:ilvl="7" w:tplc="04090019" w:tentative="1">
+      <w:start w:val="1"/>
+      <w:numFmt w:val="lowerLetter"/>
+      <w:lvlText w:val="%8."/>
+      <w:lvlJc w:val="left"/>
+      <w:pPr>
+        <w:ind w:left="5760" w:hanging="360"/>
+      </w:pPr>
+    </w:lvl>
+    <w:lvl w:ilvl="8" w:tplc="0409001B" w:tentative="1">
+      <w:start w:val="1"/>
+      <w:numFmt w:val="lowerRoman"/>
+      <w:lvlText w:val="%9."/>
+      <w:lvlJc w:val="right"/>
+      <w:pPr>
+        <w:ind w:left="6480" w:hanging="180"/>
+      </w:pPr>
+    </w:lvl>
+  </w:abstractNum>
   <w:num w:numId="1">
-    <w:abstractNumId w:val="14"/>
+    <w:abstractNumId w:val="15"/>
   </w:num>
   <w:num w:numId="2">
     <w:abstractNumId w:val="6"/>
@@ -14073,19 +14846,19 @@
     <w:abstractNumId w:val="9"/>
   </w:num>
   <w:num w:numId="7">
-    <w:abstractNumId w:val="11"/>
+    <w:abstractNumId w:val="12"/>
   </w:num>
   <w:num w:numId="8">
-    <w:abstractNumId w:val="17"/>
+    <w:abstractNumId w:val="19"/>
   </w:num>
   <w:num w:numId="9">
-    <w:abstractNumId w:val="16"/>
+    <w:abstractNumId w:val="17"/>
   </w:num>
   <w:num w:numId="10">
     <w:abstractNumId w:val="0"/>
   </w:num>
   <w:num w:numId="11">
-    <w:abstractNumId w:val="13"/>
+    <w:abstractNumId w:val="14"/>
   </w:num>
   <w:num w:numId="12">
     <w:abstractNumId w:val="7"/>
@@ -14100,13 +14873,22 @@
     <w:abstractNumId w:val="4"/>
   </w:num>
   <w:num w:numId="16">
-    <w:abstractNumId w:val="15"/>
+    <w:abstractNumId w:val="16"/>
   </w:num>
   <w:num w:numId="17">
     <w:abstractNumId w:val="1"/>
   </w:num>
   <w:num w:numId="18">
-    <w:abstractNumId w:val="12"/>
+    <w:abstractNumId w:val="13"/>
+  </w:num>
+  <w:num w:numId="19">
+    <w:abstractNumId w:val="11"/>
+  </w:num>
+  <w:num w:numId="20">
+    <w:abstractNumId w:val="18"/>
+  </w:num>
+  <w:num w:numId="21">
+    <w:abstractNumId w:val="20"/>
   </w:num>
 </w:numbering>
 </file>

</xml_diff>